<commit_message>
report on my work and submission of the project
</commit_message>
<xml_diff>
--- a/Break Even Volatility.docx
+++ b/Break Even Volatility.docx
@@ -6,51 +6,17 @@
       <w:pPr>
         <w:pStyle w:val="Titre"/>
         <w:jc w:val="center"/>
-        <w:rPr>
-          <w:lang w:val="fr-FR"/>
-        </w:rPr>
       </w:pPr>
       <w:r>
-        <w:rPr>
-          <w:lang w:val="fr-FR"/>
-        </w:rPr>
-        <w:t xml:space="preserve">Break </w:t>
-      </w:r>
-      <w:proofErr w:type="spellStart"/>
-      <w:r>
-        <w:rPr>
-          <w:lang w:val="fr-FR"/>
-        </w:rPr>
-        <w:t>Even</w:t>
-      </w:r>
-      <w:proofErr w:type="spellEnd"/>
-      <w:r>
-        <w:rPr>
-          <w:lang w:val="fr-FR"/>
-        </w:rPr>
-        <w:t xml:space="preserve"> </w:t>
-      </w:r>
-      <w:proofErr w:type="spellStart"/>
-      <w:r>
-        <w:rPr>
-          <w:lang w:val="fr-FR"/>
-        </w:rPr>
-        <w:t>Volatility</w:t>
-      </w:r>
-      <w:proofErr w:type="spellEnd"/>
+        <w:t>Break Even Volatility</w:t>
+      </w:r>
     </w:p>
     <w:p>
       <w:pPr>
         <w:pStyle w:val="Titre1"/>
-        <w:rPr>
-          <w:lang w:val="fr-FR"/>
-        </w:rPr>
       </w:pPr>
       <w:r>
-        <w:rPr>
-          <w:lang w:val="fr-FR"/>
-        </w:rPr>
-        <w:t>Programme</w:t>
+        <w:t>Structure of the code</w:t>
       </w:r>
     </w:p>
     <w:p>
@@ -63,48 +29,513 @@
     </w:p>
     <w:p>
       <w:r>
-        <w:t xml:space="preserve">I defined a class called </w:t>
-      </w:r>
-      <w:proofErr w:type="spellStart"/>
-      <w:proofErr w:type="gramStart"/>
-      <w:r>
+        <w:t xml:space="preserve">I defined a class </w:t>
+      </w:r>
+      <w:r>
+        <w:rPr>
+          <w:i/>
+        </w:rPr>
         <w:t>tsh</w:t>
       </w:r>
-      <w:proofErr w:type="spellEnd"/>
-      <w:proofErr w:type="gramEnd"/>
       <w:r>
         <w:t xml:space="preserve"> (time series handler) that is useful to manipulate time series and that can be </w:t>
       </w:r>
-      <w:proofErr w:type="spellStart"/>
-      <w:r>
-        <w:t>initia</w:t>
+      <w:r>
+        <w:t>initialized</w:t>
+      </w:r>
+      <w:r>
+        <w:t xml:space="preserve"> directly via data from a CSV file.</w:t>
+      </w:r>
+      <w:r>
+        <w:t xml:space="preserve"> </w:t>
+      </w:r>
+      <w:r>
+        <w:t xml:space="preserve">It consists of a vector of dates and a vector of data of type double as well as a string telling the underlying. </w:t>
+      </w:r>
+      <w:r>
+        <w:t>This structure allows to access the different elements of the time series. We use it to manipulate spot prices from which we are going to compute option prices.</w:t>
+      </w:r>
+    </w:p>
+    <w:p>
+      <w:pPr>
+        <w:pStyle w:val="Titre2"/>
+      </w:pPr>
+      <w:r>
+        <w:t>Financial products</w:t>
+      </w:r>
+    </w:p>
+    <w:p>
+      <w:r>
+        <w:t xml:space="preserve">Though I defined a class </w:t>
+      </w:r>
+      <w:r>
+        <w:rPr>
+          <w:i/>
+        </w:rPr>
+        <w:t>instrument</w:t>
+      </w:r>
+      <w:r>
+        <w:t xml:space="preserve"> from which we can derive child classes </w:t>
+      </w:r>
+      <w:r>
+        <w:rPr>
+          <w:i/>
+        </w:rPr>
+        <w:t>stocks</w:t>
+      </w:r>
+      <w:r>
+        <w:t xml:space="preserve"> and </w:t>
+      </w:r>
+      <w:r>
+        <w:rPr>
+          <w:i/>
+        </w:rPr>
+        <w:t>options</w:t>
+      </w:r>
+      <w:r>
+        <w:t>, I am only using the last one in this project. However it would be useful for further improvements of the model.</w:t>
+      </w:r>
+    </w:p>
+    <w:p>
+      <w:r>
+        <w:t xml:space="preserve">An </w:t>
+      </w:r>
+      <w:r>
+        <w:rPr>
+          <w:i/>
+        </w:rPr>
+        <w:t>option</w:t>
+      </w:r>
+      <w:r>
+        <w:t xml:space="preserve"> is defined by its type (Call or Put), a maturity, a strike, an interest rate, a volatility, an underlying represented by a </w:t>
+      </w:r>
+      <w:r>
+        <w:rPr>
+          <w:i/>
+        </w:rPr>
+        <w:t>tsh</w:t>
+      </w:r>
+      <w:r>
+        <w:rPr>
+          <w:i/>
+        </w:rPr>
+        <w:t xml:space="preserve"> </w:t>
+      </w:r>
+      <w:r>
+        <w:t>object. Several standard methods allow to compute the price of the option at a given date, to get its delta, its gamma. I also chose to define methods to get the pnl from holding the option, whether it is unhedged or delta hedged. Finally come the methods that compute the break-even volatility of the option given a start date, either by a classic delta hedging strategy, or by a r</w:t>
+      </w:r>
+      <w:r>
+        <w:t xml:space="preserve">obust delta hedging strategy. </w:t>
+      </w:r>
+      <w:r>
+        <w:t xml:space="preserve">To do so, the </w:t>
+      </w:r>
+      <w:r>
+        <w:rPr>
+          <w:i/>
+        </w:rPr>
+        <w:t>get_BE_vol</w:t>
+      </w:r>
+      <w:r>
+        <w:t xml:space="preserve"> method is using a dichotomy method. We first compute the PnL from a high vol (hb=1) and a low vol (lb=0) and then compute the PnL by changing the volatility, until the PnL is null (modulo a given tolerance).</w:t>
+      </w:r>
+    </w:p>
+    <w:p>
+      <w:r>
+        <w:t>There are</w:t>
+      </w:r>
+      <w:r>
+        <w:t xml:space="preserve"> also</w:t>
+      </w:r>
+      <w:r>
+        <w:t xml:space="preserve"> two additional methods that allow to retrieve the volatility skew or the </w:t>
+      </w:r>
+      <w:r>
+        <w:t>volatility</w:t>
+      </w:r>
+      <w:r>
+        <w:t xml:space="preserve"> surface</w:t>
+      </w:r>
+      <w:r>
+        <w:t xml:space="preserve"> of the option, given a range of strikes and of maturities</w:t>
+      </w:r>
+      <w:r>
+        <w:t>.</w:t>
+      </w:r>
+    </w:p>
+    <w:p>
+      <w:pPr>
+        <w:pStyle w:val="Titre2"/>
+      </w:pPr>
+      <w:r>
+        <w:t>Volatility</w:t>
+      </w:r>
+    </w:p>
+    <w:p>
+      <w:r>
+        <w:t xml:space="preserve">I defined two other classes, a </w:t>
+      </w:r>
+      <w:r>
+        <w:rPr>
+          <w:i/>
+        </w:rPr>
+        <w:t>volatility_skew</w:t>
+      </w:r>
+      <w:r>
+        <w:t xml:space="preserve"> and a </w:t>
+      </w:r>
+      <w:r>
+        <w:rPr>
+          <w:i/>
+        </w:rPr>
+        <w:t>volatility_surface</w:t>
+      </w:r>
+      <w:r>
+        <w:t>. The first one consists of a vector of strikes and a vector of volatilities for a given maturity. The second one consists of a vector of strikes, a vector of maturities and a vector of vector for the volatilities.</w:t>
+      </w:r>
+    </w:p>
+    <w:p>
+      <w:r>
+        <w:br w:type="page"/>
+      </w:r>
+    </w:p>
+    <w:p>
+      <w:pPr>
+        <w:pStyle w:val="Titre1"/>
+      </w:pPr>
+      <w:r>
+        <w:lastRenderedPageBreak/>
+        <w:t>Outputs</w:t>
+      </w:r>
+    </w:p>
+    <w:p>
+      <w:pPr>
+        <w:pStyle w:val="Titre3"/>
+      </w:pPr>
+      <w:r>
+        <w:t>The issue of DOTM and DITM options</w:t>
+      </w:r>
+    </w:p>
+    <w:p>
+      <w:r>
+        <w:t>When the strike is very low or very high, the method to compute the pnl does not yield a volatility. This is because the PnLs obtained from a very low vol (low_bound = 0) or very high (high_bound = 1) are of the same sign</w:t>
+      </w:r>
+      <w:r>
+        <w:t>. Therefore in this case we just output a given volatility that is not relevant.</w:t>
+      </w:r>
+    </w:p>
+    <w:p>
+      <w:pPr>
+        <w:pStyle w:val="Titre3"/>
+      </w:pPr>
+      <w:r>
+        <w:t>Volatility skew</w:t>
+      </w:r>
+    </w:p>
+    <w:p>
+      <w:r>
+        <w:t>Using data from the 2</w:t>
+      </w:r>
+      <w:r>
+        <w:rPr>
+          <w:vertAlign w:val="superscript"/>
+        </w:rPr>
+        <w:t>nd</w:t>
+      </w:r>
+      <w:r>
+        <w:t xml:space="preserve"> of Jan. 15 to the 4</w:t>
+      </w:r>
+      <w:r>
+        <w:rPr>
+          <w:vertAlign w:val="superscript"/>
+        </w:rPr>
+        <w:t>th</w:t>
+      </w:r>
+      <w:r>
+        <w:t xml:space="preserve"> of Jan. 16 we get the following 1 year skew, which is obviously wrong as the two volatilities for the lower strikes are not consistent. This is explained by the precedent paragraph. </w:t>
+      </w:r>
+    </w:p>
+    <w:p>
+      <w:r>
+        <w:rPr>
+          <w:noProof/>
+        </w:rPr>
+        <w:drawing>
+          <wp:inline distT="0" distB="0" distL="0" distR="0" wp14:anchorId="37312F1E" wp14:editId="389511D1">
+            <wp:extent cx="3131820" cy="1965960"/>
+            <wp:effectExtent l="0" t="0" r="11430" b="15240"/>
+            <wp:docPr id="1" name="Graphique 1"/>
+            <wp:cNvGraphicFramePr/>
+            <a:graphic xmlns:a="http://schemas.openxmlformats.org/drawingml/2006/main">
+              <a:graphicData uri="http://schemas.openxmlformats.org/drawingml/2006/chart">
+                <c:chart xmlns:c="http://schemas.openxmlformats.org/drawingml/2006/chart" xmlns:r="http://schemas.openxmlformats.org/officeDocument/2006/relationships" r:id="rId6"/>
+              </a:graphicData>
+            </a:graphic>
+          </wp:inline>
+        </w:drawing>
+      </w:r>
+    </w:p>
+    <w:p>
+      <w:r>
+        <w:t>Now, removing these two inconsistent volatilities we get the following skew</w:t>
+      </w:r>
+    </w:p>
+    <w:p>
+      <w:r>
+        <w:rPr>
+          <w:noProof/>
+        </w:rPr>
+        <w:drawing>
+          <wp:inline distT="0" distB="0" distL="0" distR="0" wp14:anchorId="4A57CAEB" wp14:editId="0531987F">
+            <wp:extent cx="3131820" cy="1905000"/>
+            <wp:effectExtent l="0" t="0" r="11430" b="0"/>
+            <wp:docPr id="2" name="Graphique 2"/>
+            <wp:cNvGraphicFramePr/>
+            <a:graphic xmlns:a="http://schemas.openxmlformats.org/drawingml/2006/main">
+              <a:graphicData uri="http://schemas.openxmlformats.org/drawingml/2006/chart">
+                <c:chart xmlns:c="http://schemas.openxmlformats.org/drawingml/2006/chart" xmlns:r="http://schemas.openxmlformats.org/officeDocument/2006/relationships" r:id="rId7"/>
+              </a:graphicData>
+            </a:graphic>
+          </wp:inline>
+        </w:drawing>
+      </w:r>
+    </w:p>
+    <w:p>
+      <w:r>
+        <w:t>The skew has the right shape though it is different from the skew we can find on Bloomberg (quoted skew).</w:t>
+      </w:r>
+    </w:p>
+    <w:p>
+      <w:pPr>
+        <w:pStyle w:val="Titre3"/>
+      </w:pPr>
+      <w:r>
+        <w:t>Volatility surface</w:t>
+      </w:r>
+    </w:p>
+    <w:p>
+      <w:r>
+        <w:t>Looking at the graph of the volatility surface with data from the 2</w:t>
+      </w:r>
+      <w:r>
+        <w:rPr>
+          <w:vertAlign w:val="superscript"/>
+        </w:rPr>
+        <w:t>nd</w:t>
+      </w:r>
+      <w:r>
+        <w:t xml:space="preserve"> of Jan. 15 to the 04</w:t>
+      </w:r>
+      <w:r>
+        <w:rPr>
+          <w:vertAlign w:val="superscript"/>
+        </w:rPr>
+        <w:t>th</w:t>
+      </w:r>
+      <w:r>
+        <w:t xml:space="preserve"> of Jan</w:t>
+      </w:r>
+      <w:r>
+        <w:t>. 16 with maturity 0.5, 0.7 and 1 years and the same strikes than previously, it does look coherent. However I would need to look at historical surfaces to see if the volatility level is the same.</w:t>
+      </w:r>
+    </w:p>
+    <w:p>
+      <w:pPr>
+        <w:pStyle w:val="Titre3"/>
+      </w:pPr>
+      <w:r>
+        <w:lastRenderedPageBreak/>
+        <w:t>Limits</w:t>
+      </w:r>
+    </w:p>
+    <w:p>
+      <w:r>
+        <w:t>With data from 2015 to 2017 I got a very different skew and a very different break-even volatility depending on the me</w:t>
+      </w:r>
+      <w:r>
+        <w:t>thod on which I am computing it. Maybe I should get historical data from 2010 and average the break-even volatility obtained on the different periods (weighted average if better).</w:t>
+      </w:r>
+    </w:p>
+    <w:p>
+      <w:r>
+        <w:t>The skew and surface I obtain are different from the markets ones, this might be explained by the different parameters I did not take into account (dividend yields, weekends etc).</w:t>
       </w:r>
       <w:bookmarkStart w:id="0" w:name="_GoBack"/>
       <w:bookmarkEnd w:id="0"/>
-      <w:r>
-        <w:t>lised</w:t>
-      </w:r>
-      <w:proofErr w:type="spellEnd"/>
-      <w:r>
-        <w:t xml:space="preserve"> directly via data from a CSV file.</w:t>
-      </w:r>
     </w:p>
     <w:p>
       <w:pPr>
         <w:pStyle w:val="Titre1"/>
+      </w:pPr>
+      <w:r>
+        <w:t>Future Work</w:t>
+      </w:r>
+    </w:p>
+    <w:p>
+      <w:pPr>
+        <w:pStyle w:val="Titre2"/>
+      </w:pPr>
+      <w:r>
+        <w:t>Getting the right BEV</w:t>
+      </w:r>
+    </w:p>
+    <w:p>
+      <w:r>
+        <w:t>The first thing to do would be to make the break-even volatility method more robust, especially to high and low strikes for which we cannot get a consistent volatility.</w:t>
+      </w:r>
+    </w:p>
+    <w:p>
+      <w:pPr>
+        <w:pStyle w:val="Titre2"/>
+      </w:pPr>
+      <w:r>
+        <w:t>G</w:t>
+      </w:r>
+      <w:r>
+        <w:t>raphic representation</w:t>
+      </w:r>
+    </w:p>
+    <w:p>
+      <w:r>
+        <w:t xml:space="preserve">Graphic representation is very often an important and useful feature as it allows to see directly from the plot the different implications for the trader. </w:t>
+      </w:r>
+      <w:r>
+        <w:t>For this project, I outputted the surface and the skew in csv files and used excel to get the graphs. However it would be interesting to automatically design the surface and the skew (using gnuplot for example).</w:t>
+      </w:r>
+    </w:p>
+    <w:p>
+      <w:pPr>
+        <w:pStyle w:val="Titre2"/>
+      </w:pPr>
+      <w:r>
+        <w:t>Portfolio class</w:t>
+      </w:r>
+    </w:p>
+    <w:p>
+      <w:r>
+        <w:t xml:space="preserve">I started to build a class </w:t>
+      </w:r>
+      <w:r>
         <w:rPr>
-          <w:lang w:val="fr-FR"/>
+          <w:i/>
         </w:rPr>
+        <w:t>portfolio</w:t>
+      </w:r>
+      <w:r>
+        <w:t xml:space="preserve"> which would allow to hold multiple </w:t>
+      </w:r>
+      <w:r>
+        <w:rPr>
+          <w:i/>
+        </w:rPr>
+        <w:t>instruments</w:t>
+      </w:r>
+      <w:r>
+        <w:t xml:space="preserve"> in various quantities, each </w:t>
+      </w:r>
+      <w:r>
+        <w:rPr>
+          <w:i/>
+        </w:rPr>
+        <w:t>instrument</w:t>
+      </w:r>
+      <w:r>
+        <w:t xml:space="preserve"> being hold through an </w:t>
+      </w:r>
+      <w:r>
+        <w:rPr>
+          <w:i/>
+        </w:rPr>
+        <w:t xml:space="preserve">instrument_holder </w:t>
+      </w:r>
+      <w:r>
+        <w:t xml:space="preserve">that define the instrument, its hold quantities over time and its price over time using </w:t>
+      </w:r>
+      <w:r>
+        <w:rPr>
+          <w:i/>
+        </w:rPr>
+        <w:t>tsh</w:t>
+      </w:r>
+      <w:r>
+        <w:t xml:space="preserve"> objects.</w:t>
+      </w:r>
+    </w:p>
+    <w:p>
+      <w:r>
+        <w:t xml:space="preserve">Then we could compute the different hedging strategies for a </w:t>
+      </w:r>
+      <w:r>
+        <w:rPr>
+          <w:i/>
+        </w:rPr>
+        <w:t>portfolio</w:t>
+      </w:r>
+      <w:r>
+        <w:rPr>
+          <w:i/>
+        </w:rPr>
+        <w:t xml:space="preserve"> </w:t>
+      </w:r>
+      <w:r>
+        <w:t>holding multiple assets, and compute the break-even volatility for each option. This would be useful to get a more realistic view of a portfolio and its hedging etc.</w:t>
+      </w:r>
+    </w:p>
+    <w:p>
+      <w:pPr>
+        <w:pStyle w:val="Titre2"/>
       </w:pPr>
       <w:r>
+        <w:t>Other pricing methods</w:t>
+      </w:r>
+    </w:p>
+    <w:p>
+      <w:r>
+        <w:t>In this project I used the Black Scholes formula to compute the price of the option, but we could easily imagine adding other pricing methods (Heston, SABR etc). This would give the user more flexibility in terms of pricing.</w:t>
+      </w:r>
+      <w:r>
+        <w:t xml:space="preserve"> I would also add methods that take into account dividends, which I did not do here.</w:t>
+      </w:r>
+    </w:p>
+    <w:p>
+      <w:pPr>
+        <w:pStyle w:val="Titre2"/>
+      </w:pPr>
+      <w:r>
+        <w:t>Backtesting framework</w:t>
+      </w:r>
+    </w:p>
+    <w:p>
+      <w:r>
+        <w:t xml:space="preserve">Finally, we could extend the tool for backtesting purposes. Creating a class </w:t>
+      </w:r>
+      <w:r>
         <w:rPr>
-          <w:lang w:val="fr-FR"/>
+          <w:i/>
         </w:rPr>
-        <w:t>Outputs</w:t>
+        <w:t>backtesting</w:t>
+      </w:r>
+      <w:r>
+        <w:t xml:space="preserve"> that would hold a </w:t>
+      </w:r>
+      <w:r>
+        <w:rPr>
+          <w:i/>
+        </w:rPr>
+        <w:t>portfolio</w:t>
+      </w:r>
+      <w:r>
+        <w:rPr>
+          <w:i/>
+        </w:rPr>
+        <w:t xml:space="preserve"> </w:t>
+      </w:r>
+      <w:r>
+        <w:t>built by the user during a given period, using a given hedging strategy and adding other fine-tuning features could make this tool more powerfull. Moreover we could add different performance measures (Sharpe ratio, max drawdown etc) to really allow the user to see the complete results of his backtesting portfolio.</w:t>
       </w:r>
     </w:p>
     <w:sectPr>
-      <w:headerReference w:type="default" r:id="rId6"/>
+      <w:headerReference w:type="default" r:id="rId8"/>
       <w:pgSz w:w="12240" w:h="15840"/>
       <w:pgMar w:top="1417" w:right="1417" w:bottom="1417" w:left="1417" w:header="708" w:footer="708" w:gutter="0"/>
       <w:cols w:space="708"/>
@@ -620,6 +1051,28 @@
       <w:szCs w:val="26"/>
     </w:rPr>
   </w:style>
+  <w:style w:type="paragraph" w:styleId="Titre3">
+    <w:name w:val="heading 3"/>
+    <w:basedOn w:val="Normal"/>
+    <w:next w:val="Normal"/>
+    <w:link w:val="Titre3Car"/>
+    <w:uiPriority w:val="9"/>
+    <w:unhideWhenUsed/>
+    <w:qFormat/>
+    <w:rsid w:val="008001AF"/>
+    <w:pPr>
+      <w:keepNext/>
+      <w:keepLines/>
+      <w:spacing w:before="40" w:after="0"/>
+      <w:outlineLvl w:val="2"/>
+    </w:pPr>
+    <w:rPr>
+      <w:rFonts w:asciiTheme="majorHAnsi" w:eastAsiaTheme="majorEastAsia" w:hAnsiTheme="majorHAnsi" w:cstheme="majorBidi"/>
+      <w:color w:val="1F4D78" w:themeColor="accent1" w:themeShade="7F"/>
+      <w:sz w:val="24"/>
+      <w:szCs w:val="24"/>
+    </w:rPr>
+  </w:style>
   <w:style w:type="character" w:default="1" w:styleId="Policepardfaut">
     <w:name w:val="Default Paragraph Font"/>
     <w:uiPriority w:val="1"/>
@@ -751,7 +1204,1777 @@
       <w:szCs w:val="26"/>
     </w:rPr>
   </w:style>
+  <w:style w:type="character" w:customStyle="1" w:styleId="Titre3Car">
+    <w:name w:val="Titre 3 Car"/>
+    <w:basedOn w:val="Policepardfaut"/>
+    <w:link w:val="Titre3"/>
+    <w:uiPriority w:val="9"/>
+    <w:rsid w:val="008001AF"/>
+    <w:rPr>
+      <w:rFonts w:asciiTheme="majorHAnsi" w:eastAsiaTheme="majorEastAsia" w:hAnsiTheme="majorHAnsi" w:cstheme="majorBidi"/>
+      <w:color w:val="1F4D78" w:themeColor="accent1" w:themeShade="7F"/>
+      <w:sz w:val="24"/>
+      <w:szCs w:val="24"/>
+    </w:rPr>
+  </w:style>
 </w:styles>
+</file>
+
+<file path=word/charts/chart1.xml><?xml version="1.0" encoding="utf-8"?>
+<c:chartSpace xmlns:c="http://schemas.openxmlformats.org/drawingml/2006/chart" xmlns:a="http://schemas.openxmlformats.org/drawingml/2006/main" xmlns:r="http://schemas.openxmlformats.org/officeDocument/2006/relationships">
+  <c:date1904 val="0"/>
+  <c:lang val="fr-FR"/>
+  <c:roundedCorners val="0"/>
+  <mc:AlternateContent xmlns:mc="http://schemas.openxmlformats.org/markup-compatibility/2006">
+    <mc:Choice xmlns:c14="http://schemas.microsoft.com/office/drawing/2007/8/2/chart" Requires="c14">
+      <c14:style val="102"/>
+    </mc:Choice>
+    <mc:Fallback>
+      <c:style val="2"/>
+    </mc:Fallback>
+  </mc:AlternateContent>
+  <c:chart>
+    <c:title>
+      <c:tx>
+        <c:rich>
+          <a:bodyPr rot="0" spcFirstLastPara="1" vertOverflow="ellipsis" vert="horz" wrap="square" anchor="ctr" anchorCtr="1"/>
+          <a:lstStyle/>
+          <a:p>
+            <a:pPr>
+              <a:defRPr sz="1400" b="0" i="0" u="none" strike="noStrike" kern="1200" spc="0" baseline="0">
+                <a:solidFill>
+                  <a:schemeClr val="tx1">
+                    <a:lumMod val="65000"/>
+                    <a:lumOff val="35000"/>
+                  </a:schemeClr>
+                </a:solidFill>
+                <a:latin typeface="+mn-lt"/>
+                <a:ea typeface="+mn-ea"/>
+                <a:cs typeface="+mn-cs"/>
+              </a:defRPr>
+            </a:pPr>
+            <a:r>
+              <a:rPr lang="en-US"/>
+              <a:t>1y skew - not consistent</a:t>
+            </a:r>
+          </a:p>
+        </c:rich>
+      </c:tx>
+      <c:overlay val="0"/>
+      <c:spPr>
+        <a:noFill/>
+        <a:ln>
+          <a:noFill/>
+        </a:ln>
+        <a:effectLst/>
+      </c:spPr>
+      <c:txPr>
+        <a:bodyPr rot="0" spcFirstLastPara="1" vertOverflow="ellipsis" vert="horz" wrap="square" anchor="ctr" anchorCtr="1"/>
+        <a:lstStyle/>
+        <a:p>
+          <a:pPr>
+            <a:defRPr sz="1400" b="0" i="0" u="none" strike="noStrike" kern="1200" spc="0" baseline="0">
+              <a:solidFill>
+                <a:schemeClr val="tx1">
+                  <a:lumMod val="65000"/>
+                  <a:lumOff val="35000"/>
+                </a:schemeClr>
+              </a:solidFill>
+              <a:latin typeface="+mn-lt"/>
+              <a:ea typeface="+mn-ea"/>
+              <a:cs typeface="+mn-cs"/>
+            </a:defRPr>
+          </a:pPr>
+          <a:endParaRPr lang="en-US"/>
+        </a:p>
+      </c:txPr>
+    </c:title>
+    <c:autoTitleDeleted val="0"/>
+    <c:plotArea>
+      <c:layout/>
+      <c:lineChart>
+        <c:grouping val="standard"/>
+        <c:varyColors val="0"/>
+        <c:ser>
+          <c:idx val="0"/>
+          <c:order val="0"/>
+          <c:spPr>
+            <a:ln w="28575" cap="rnd">
+              <a:solidFill>
+                <a:schemeClr val="accent1"/>
+              </a:solidFill>
+              <a:round/>
+            </a:ln>
+            <a:effectLst/>
+          </c:spPr>
+          <c:marker>
+            <c:symbol val="none"/>
+          </c:marker>
+          <c:cat>
+            <c:numRef>
+              <c:f>Skew!$A$1:$I$1</c:f>
+              <c:numCache>
+                <c:formatCode>General</c:formatCode>
+                <c:ptCount val="9"/>
+                <c:pt idx="0">
+                  <c:v>1800</c:v>
+                </c:pt>
+                <c:pt idx="1">
+                  <c:v>1850</c:v>
+                </c:pt>
+                <c:pt idx="2">
+                  <c:v>1900</c:v>
+                </c:pt>
+                <c:pt idx="3">
+                  <c:v>1950</c:v>
+                </c:pt>
+                <c:pt idx="4">
+                  <c:v>2000</c:v>
+                </c:pt>
+                <c:pt idx="5">
+                  <c:v>2050</c:v>
+                </c:pt>
+                <c:pt idx="6">
+                  <c:v>2100</c:v>
+                </c:pt>
+                <c:pt idx="7">
+                  <c:v>2150</c:v>
+                </c:pt>
+                <c:pt idx="8">
+                  <c:v>2200</c:v>
+                </c:pt>
+              </c:numCache>
+            </c:numRef>
+          </c:cat>
+          <c:val>
+            <c:numRef>
+              <c:f>Skew!$A$2:$I$2</c:f>
+              <c:numCache>
+                <c:formatCode>General</c:formatCode>
+                <c:ptCount val="9"/>
+                <c:pt idx="0">
+                  <c:v>0.5</c:v>
+                </c:pt>
+                <c:pt idx="1">
+                  <c:v>0.5</c:v>
+                </c:pt>
+                <c:pt idx="2">
+                  <c:v>0.16820499999999999</c:v>
+                </c:pt>
+                <c:pt idx="3">
+                  <c:v>0.164825</c:v>
+                </c:pt>
+                <c:pt idx="4">
+                  <c:v>0.16023999999999999</c:v>
+                </c:pt>
+                <c:pt idx="5">
+                  <c:v>0.15046699999999999</c:v>
+                </c:pt>
+                <c:pt idx="6">
+                  <c:v>0.15184800000000001</c:v>
+                </c:pt>
+                <c:pt idx="7">
+                  <c:v>0.14546200000000001</c:v>
+                </c:pt>
+                <c:pt idx="8">
+                  <c:v>0.13728299999999999</c:v>
+                </c:pt>
+              </c:numCache>
+            </c:numRef>
+          </c:val>
+          <c:smooth val="0"/>
+        </c:ser>
+        <c:dLbls>
+          <c:showLegendKey val="0"/>
+          <c:showVal val="0"/>
+          <c:showCatName val="0"/>
+          <c:showSerName val="0"/>
+          <c:showPercent val="0"/>
+          <c:showBubbleSize val="0"/>
+        </c:dLbls>
+        <c:smooth val="0"/>
+        <c:axId val="-304483648"/>
+        <c:axId val="-304483104"/>
+      </c:lineChart>
+      <c:catAx>
+        <c:axId val="-304483648"/>
+        <c:scaling>
+          <c:orientation val="minMax"/>
+        </c:scaling>
+        <c:delete val="0"/>
+        <c:axPos val="b"/>
+        <c:numFmt formatCode="General" sourceLinked="1"/>
+        <c:majorTickMark val="none"/>
+        <c:minorTickMark val="none"/>
+        <c:tickLblPos val="nextTo"/>
+        <c:spPr>
+          <a:noFill/>
+          <a:ln w="9525" cap="flat" cmpd="sng" algn="ctr">
+            <a:solidFill>
+              <a:schemeClr val="tx1">
+                <a:lumMod val="15000"/>
+                <a:lumOff val="85000"/>
+              </a:schemeClr>
+            </a:solidFill>
+            <a:round/>
+          </a:ln>
+          <a:effectLst/>
+        </c:spPr>
+        <c:txPr>
+          <a:bodyPr rot="-60000000" spcFirstLastPara="1" vertOverflow="ellipsis" vert="horz" wrap="square" anchor="ctr" anchorCtr="1"/>
+          <a:lstStyle/>
+          <a:p>
+            <a:pPr>
+              <a:defRPr sz="900" b="0" i="0" u="none" strike="noStrike" kern="1200" baseline="0">
+                <a:solidFill>
+                  <a:schemeClr val="tx1">
+                    <a:lumMod val="65000"/>
+                    <a:lumOff val="35000"/>
+                  </a:schemeClr>
+                </a:solidFill>
+                <a:latin typeface="+mn-lt"/>
+                <a:ea typeface="+mn-ea"/>
+                <a:cs typeface="+mn-cs"/>
+              </a:defRPr>
+            </a:pPr>
+            <a:endParaRPr lang="en-US"/>
+          </a:p>
+        </c:txPr>
+        <c:crossAx val="-304483104"/>
+        <c:crosses val="autoZero"/>
+        <c:auto val="1"/>
+        <c:lblAlgn val="ctr"/>
+        <c:lblOffset val="100"/>
+        <c:noMultiLvlLbl val="0"/>
+      </c:catAx>
+      <c:valAx>
+        <c:axId val="-304483104"/>
+        <c:scaling>
+          <c:orientation val="minMax"/>
+        </c:scaling>
+        <c:delete val="0"/>
+        <c:axPos val="l"/>
+        <c:majorGridlines>
+          <c:spPr>
+            <a:ln w="9525" cap="flat" cmpd="sng" algn="ctr">
+              <a:solidFill>
+                <a:schemeClr val="tx1">
+                  <a:lumMod val="15000"/>
+                  <a:lumOff val="85000"/>
+                </a:schemeClr>
+              </a:solidFill>
+              <a:round/>
+            </a:ln>
+            <a:effectLst/>
+          </c:spPr>
+        </c:majorGridlines>
+        <c:numFmt formatCode="0.0%" sourceLinked="0"/>
+        <c:majorTickMark val="none"/>
+        <c:minorTickMark val="none"/>
+        <c:tickLblPos val="nextTo"/>
+        <c:spPr>
+          <a:noFill/>
+          <a:ln>
+            <a:noFill/>
+          </a:ln>
+          <a:effectLst/>
+        </c:spPr>
+        <c:txPr>
+          <a:bodyPr rot="-60000000" spcFirstLastPara="1" vertOverflow="ellipsis" vert="horz" wrap="square" anchor="ctr" anchorCtr="1"/>
+          <a:lstStyle/>
+          <a:p>
+            <a:pPr>
+              <a:defRPr sz="900" b="0" i="0" u="none" strike="noStrike" kern="1200" baseline="0">
+                <a:solidFill>
+                  <a:schemeClr val="tx1">
+                    <a:lumMod val="65000"/>
+                    <a:lumOff val="35000"/>
+                  </a:schemeClr>
+                </a:solidFill>
+                <a:latin typeface="+mn-lt"/>
+                <a:ea typeface="+mn-ea"/>
+                <a:cs typeface="+mn-cs"/>
+              </a:defRPr>
+            </a:pPr>
+            <a:endParaRPr lang="en-US"/>
+          </a:p>
+        </c:txPr>
+        <c:crossAx val="-304483648"/>
+        <c:crosses val="autoZero"/>
+        <c:crossBetween val="between"/>
+      </c:valAx>
+      <c:spPr>
+        <a:noFill/>
+        <a:ln>
+          <a:noFill/>
+        </a:ln>
+        <a:effectLst/>
+      </c:spPr>
+    </c:plotArea>
+    <c:plotVisOnly val="1"/>
+    <c:dispBlanksAs val="gap"/>
+    <c:showDLblsOverMax val="0"/>
+  </c:chart>
+  <c:spPr>
+    <a:solidFill>
+      <a:schemeClr val="bg1"/>
+    </a:solidFill>
+    <a:ln w="9525" cap="flat" cmpd="sng" algn="ctr">
+      <a:solidFill>
+        <a:schemeClr val="tx1">
+          <a:lumMod val="15000"/>
+          <a:lumOff val="85000"/>
+        </a:schemeClr>
+      </a:solidFill>
+      <a:round/>
+    </a:ln>
+    <a:effectLst/>
+  </c:spPr>
+  <c:txPr>
+    <a:bodyPr/>
+    <a:lstStyle/>
+    <a:p>
+      <a:pPr>
+        <a:defRPr/>
+      </a:pPr>
+      <a:endParaRPr lang="en-US"/>
+    </a:p>
+  </c:txPr>
+  <c:externalData r:id="rId3">
+    <c:autoUpdate val="0"/>
+  </c:externalData>
+</c:chartSpace>
+</file>
+
+<file path=word/charts/chart2.xml><?xml version="1.0" encoding="utf-8"?>
+<c:chartSpace xmlns:c="http://schemas.openxmlformats.org/drawingml/2006/chart" xmlns:a="http://schemas.openxmlformats.org/drawingml/2006/main" xmlns:r="http://schemas.openxmlformats.org/officeDocument/2006/relationships">
+  <c:date1904 val="0"/>
+  <c:lang val="fr-FR"/>
+  <c:roundedCorners val="0"/>
+  <mc:AlternateContent xmlns:mc="http://schemas.openxmlformats.org/markup-compatibility/2006">
+    <mc:Choice xmlns:c14="http://schemas.microsoft.com/office/drawing/2007/8/2/chart" Requires="c14">
+      <c14:style val="102"/>
+    </mc:Choice>
+    <mc:Fallback>
+      <c:style val="2"/>
+    </mc:Fallback>
+  </mc:AlternateContent>
+  <c:chart>
+    <c:title>
+      <c:tx>
+        <c:rich>
+          <a:bodyPr rot="0" spcFirstLastPara="1" vertOverflow="ellipsis" vert="horz" wrap="square" anchor="ctr" anchorCtr="1"/>
+          <a:lstStyle/>
+          <a:p>
+            <a:pPr>
+              <a:defRPr sz="1400" b="0" i="0" u="none" strike="noStrike" kern="1200" spc="0" baseline="0">
+                <a:solidFill>
+                  <a:schemeClr val="tx1">
+                    <a:lumMod val="65000"/>
+                    <a:lumOff val="35000"/>
+                  </a:schemeClr>
+                </a:solidFill>
+                <a:latin typeface="+mn-lt"/>
+                <a:ea typeface="+mn-ea"/>
+                <a:cs typeface="+mn-cs"/>
+              </a:defRPr>
+            </a:pPr>
+            <a:r>
+              <a:rPr lang="en-US"/>
+              <a:t>1y skew</a:t>
+            </a:r>
+            <a:r>
+              <a:rPr lang="en-US" baseline="0"/>
+              <a:t> - consistent</a:t>
+            </a:r>
+            <a:endParaRPr lang="en-US"/>
+          </a:p>
+        </c:rich>
+      </c:tx>
+      <c:overlay val="0"/>
+      <c:spPr>
+        <a:noFill/>
+        <a:ln>
+          <a:noFill/>
+        </a:ln>
+        <a:effectLst/>
+      </c:spPr>
+      <c:txPr>
+        <a:bodyPr rot="0" spcFirstLastPara="1" vertOverflow="ellipsis" vert="horz" wrap="square" anchor="ctr" anchorCtr="1"/>
+        <a:lstStyle/>
+        <a:p>
+          <a:pPr>
+            <a:defRPr sz="1400" b="0" i="0" u="none" strike="noStrike" kern="1200" spc="0" baseline="0">
+              <a:solidFill>
+                <a:schemeClr val="tx1">
+                  <a:lumMod val="65000"/>
+                  <a:lumOff val="35000"/>
+                </a:schemeClr>
+              </a:solidFill>
+              <a:latin typeface="+mn-lt"/>
+              <a:ea typeface="+mn-ea"/>
+              <a:cs typeface="+mn-cs"/>
+            </a:defRPr>
+          </a:pPr>
+          <a:endParaRPr lang="en-US"/>
+        </a:p>
+      </c:txPr>
+    </c:title>
+    <c:autoTitleDeleted val="0"/>
+    <c:plotArea>
+      <c:layout/>
+      <c:lineChart>
+        <c:grouping val="standard"/>
+        <c:varyColors val="0"/>
+        <c:ser>
+          <c:idx val="0"/>
+          <c:order val="0"/>
+          <c:spPr>
+            <a:ln w="28575" cap="rnd">
+              <a:solidFill>
+                <a:schemeClr val="accent1"/>
+              </a:solidFill>
+              <a:round/>
+            </a:ln>
+            <a:effectLst/>
+          </c:spPr>
+          <c:marker>
+            <c:symbol val="none"/>
+          </c:marker>
+          <c:cat>
+            <c:numRef>
+              <c:f>Skew!$C$1:$I$1</c:f>
+              <c:numCache>
+                <c:formatCode>General</c:formatCode>
+                <c:ptCount val="7"/>
+                <c:pt idx="0">
+                  <c:v>1900</c:v>
+                </c:pt>
+                <c:pt idx="1">
+                  <c:v>1950</c:v>
+                </c:pt>
+                <c:pt idx="2">
+                  <c:v>2000</c:v>
+                </c:pt>
+                <c:pt idx="3">
+                  <c:v>2050</c:v>
+                </c:pt>
+                <c:pt idx="4">
+                  <c:v>2100</c:v>
+                </c:pt>
+                <c:pt idx="5">
+                  <c:v>2150</c:v>
+                </c:pt>
+                <c:pt idx="6">
+                  <c:v>2200</c:v>
+                </c:pt>
+              </c:numCache>
+            </c:numRef>
+          </c:cat>
+          <c:val>
+            <c:numRef>
+              <c:f>Skew!$C$2:$I$2</c:f>
+              <c:numCache>
+                <c:formatCode>General</c:formatCode>
+                <c:ptCount val="7"/>
+                <c:pt idx="0">
+                  <c:v>0.16820499999999999</c:v>
+                </c:pt>
+                <c:pt idx="1">
+                  <c:v>0.164825</c:v>
+                </c:pt>
+                <c:pt idx="2">
+                  <c:v>0.16023999999999999</c:v>
+                </c:pt>
+                <c:pt idx="3">
+                  <c:v>0.15046699999999999</c:v>
+                </c:pt>
+                <c:pt idx="4">
+                  <c:v>0.15184800000000001</c:v>
+                </c:pt>
+                <c:pt idx="5">
+                  <c:v>0.14546200000000001</c:v>
+                </c:pt>
+                <c:pt idx="6">
+                  <c:v>0.13728299999999999</c:v>
+                </c:pt>
+              </c:numCache>
+            </c:numRef>
+          </c:val>
+          <c:smooth val="0"/>
+        </c:ser>
+        <c:dLbls>
+          <c:showLegendKey val="0"/>
+          <c:showVal val="0"/>
+          <c:showCatName val="0"/>
+          <c:showSerName val="0"/>
+          <c:showPercent val="0"/>
+          <c:showBubbleSize val="0"/>
+        </c:dLbls>
+        <c:smooth val="0"/>
+        <c:axId val="-304482560"/>
+        <c:axId val="-304477120"/>
+      </c:lineChart>
+      <c:catAx>
+        <c:axId val="-304482560"/>
+        <c:scaling>
+          <c:orientation val="minMax"/>
+        </c:scaling>
+        <c:delete val="0"/>
+        <c:axPos val="b"/>
+        <c:numFmt formatCode="General" sourceLinked="1"/>
+        <c:majorTickMark val="none"/>
+        <c:minorTickMark val="none"/>
+        <c:tickLblPos val="nextTo"/>
+        <c:spPr>
+          <a:noFill/>
+          <a:ln w="9525" cap="flat" cmpd="sng" algn="ctr">
+            <a:solidFill>
+              <a:schemeClr val="tx1">
+                <a:lumMod val="15000"/>
+                <a:lumOff val="85000"/>
+              </a:schemeClr>
+            </a:solidFill>
+            <a:round/>
+          </a:ln>
+          <a:effectLst/>
+        </c:spPr>
+        <c:txPr>
+          <a:bodyPr rot="-60000000" spcFirstLastPara="1" vertOverflow="ellipsis" vert="horz" wrap="square" anchor="ctr" anchorCtr="1"/>
+          <a:lstStyle/>
+          <a:p>
+            <a:pPr>
+              <a:defRPr sz="900" b="0" i="0" u="none" strike="noStrike" kern="1200" baseline="0">
+                <a:solidFill>
+                  <a:schemeClr val="tx1">
+                    <a:lumMod val="65000"/>
+                    <a:lumOff val="35000"/>
+                  </a:schemeClr>
+                </a:solidFill>
+                <a:latin typeface="+mn-lt"/>
+                <a:ea typeface="+mn-ea"/>
+                <a:cs typeface="+mn-cs"/>
+              </a:defRPr>
+            </a:pPr>
+            <a:endParaRPr lang="en-US"/>
+          </a:p>
+        </c:txPr>
+        <c:crossAx val="-304477120"/>
+        <c:crosses val="autoZero"/>
+        <c:auto val="1"/>
+        <c:lblAlgn val="ctr"/>
+        <c:lblOffset val="100"/>
+        <c:noMultiLvlLbl val="0"/>
+      </c:catAx>
+      <c:valAx>
+        <c:axId val="-304477120"/>
+        <c:scaling>
+          <c:orientation val="minMax"/>
+        </c:scaling>
+        <c:delete val="0"/>
+        <c:axPos val="l"/>
+        <c:majorGridlines>
+          <c:spPr>
+            <a:ln w="9525" cap="flat" cmpd="sng" algn="ctr">
+              <a:solidFill>
+                <a:schemeClr val="tx1">
+                  <a:lumMod val="15000"/>
+                  <a:lumOff val="85000"/>
+                </a:schemeClr>
+              </a:solidFill>
+              <a:round/>
+            </a:ln>
+            <a:effectLst/>
+          </c:spPr>
+        </c:majorGridlines>
+        <c:numFmt formatCode="0.0%" sourceLinked="0"/>
+        <c:majorTickMark val="none"/>
+        <c:minorTickMark val="none"/>
+        <c:tickLblPos val="nextTo"/>
+        <c:spPr>
+          <a:noFill/>
+          <a:ln>
+            <a:noFill/>
+          </a:ln>
+          <a:effectLst/>
+        </c:spPr>
+        <c:txPr>
+          <a:bodyPr rot="-60000000" spcFirstLastPara="1" vertOverflow="ellipsis" vert="horz" wrap="square" anchor="ctr" anchorCtr="1"/>
+          <a:lstStyle/>
+          <a:p>
+            <a:pPr>
+              <a:defRPr sz="900" b="0" i="0" u="none" strike="noStrike" kern="1200" baseline="0">
+                <a:solidFill>
+                  <a:schemeClr val="tx1">
+                    <a:lumMod val="65000"/>
+                    <a:lumOff val="35000"/>
+                  </a:schemeClr>
+                </a:solidFill>
+                <a:latin typeface="+mn-lt"/>
+                <a:ea typeface="+mn-ea"/>
+                <a:cs typeface="+mn-cs"/>
+              </a:defRPr>
+            </a:pPr>
+            <a:endParaRPr lang="en-US"/>
+          </a:p>
+        </c:txPr>
+        <c:crossAx val="-304482560"/>
+        <c:crosses val="autoZero"/>
+        <c:crossBetween val="between"/>
+      </c:valAx>
+      <c:spPr>
+        <a:noFill/>
+        <a:ln>
+          <a:noFill/>
+        </a:ln>
+        <a:effectLst/>
+      </c:spPr>
+    </c:plotArea>
+    <c:plotVisOnly val="1"/>
+    <c:dispBlanksAs val="gap"/>
+    <c:showDLblsOverMax val="0"/>
+  </c:chart>
+  <c:spPr>
+    <a:solidFill>
+      <a:schemeClr val="bg1"/>
+    </a:solidFill>
+    <a:ln w="9525" cap="flat" cmpd="sng" algn="ctr">
+      <a:solidFill>
+        <a:schemeClr val="tx1">
+          <a:lumMod val="15000"/>
+          <a:lumOff val="85000"/>
+        </a:schemeClr>
+      </a:solidFill>
+      <a:round/>
+    </a:ln>
+    <a:effectLst/>
+  </c:spPr>
+  <c:txPr>
+    <a:bodyPr/>
+    <a:lstStyle/>
+    <a:p>
+      <a:pPr>
+        <a:defRPr/>
+      </a:pPr>
+      <a:endParaRPr lang="en-US"/>
+    </a:p>
+  </c:txPr>
+  <c:externalData r:id="rId3">
+    <c:autoUpdate val="0"/>
+  </c:externalData>
+</c:chartSpace>
+</file>
+
+<file path=word/charts/colors1.xml><?xml version="1.0" encoding="utf-8"?>
+<cs:colorStyle xmlns:cs="http://schemas.microsoft.com/office/drawing/2012/chartStyle" xmlns:a="http://schemas.openxmlformats.org/drawingml/2006/main" meth="cycle" id="10">
+  <a:schemeClr val="accent1"/>
+  <a:schemeClr val="accent2"/>
+  <a:schemeClr val="accent3"/>
+  <a:schemeClr val="accent4"/>
+  <a:schemeClr val="accent5"/>
+  <a:schemeClr val="accent6"/>
+  <cs:variation/>
+  <cs:variation>
+    <a:lumMod val="60000"/>
+  </cs:variation>
+  <cs:variation>
+    <a:lumMod val="80000"/>
+    <a:lumOff val="20000"/>
+  </cs:variation>
+  <cs:variation>
+    <a:lumMod val="80000"/>
+  </cs:variation>
+  <cs:variation>
+    <a:lumMod val="60000"/>
+    <a:lumOff val="40000"/>
+  </cs:variation>
+  <cs:variation>
+    <a:lumMod val="50000"/>
+  </cs:variation>
+  <cs:variation>
+    <a:lumMod val="70000"/>
+    <a:lumOff val="30000"/>
+  </cs:variation>
+  <cs:variation>
+    <a:lumMod val="70000"/>
+  </cs:variation>
+  <cs:variation>
+    <a:lumMod val="50000"/>
+    <a:lumOff val="50000"/>
+  </cs:variation>
+</cs:colorStyle>
+</file>
+
+<file path=word/charts/colors2.xml><?xml version="1.0" encoding="utf-8"?>
+<cs:colorStyle xmlns:cs="http://schemas.microsoft.com/office/drawing/2012/chartStyle" xmlns:a="http://schemas.openxmlformats.org/drawingml/2006/main" meth="cycle" id="10">
+  <a:schemeClr val="accent1"/>
+  <a:schemeClr val="accent2"/>
+  <a:schemeClr val="accent3"/>
+  <a:schemeClr val="accent4"/>
+  <a:schemeClr val="accent5"/>
+  <a:schemeClr val="accent6"/>
+  <cs:variation/>
+  <cs:variation>
+    <a:lumMod val="60000"/>
+  </cs:variation>
+  <cs:variation>
+    <a:lumMod val="80000"/>
+    <a:lumOff val="20000"/>
+  </cs:variation>
+  <cs:variation>
+    <a:lumMod val="80000"/>
+  </cs:variation>
+  <cs:variation>
+    <a:lumMod val="60000"/>
+    <a:lumOff val="40000"/>
+  </cs:variation>
+  <cs:variation>
+    <a:lumMod val="50000"/>
+  </cs:variation>
+  <cs:variation>
+    <a:lumMod val="70000"/>
+    <a:lumOff val="30000"/>
+  </cs:variation>
+  <cs:variation>
+    <a:lumMod val="70000"/>
+  </cs:variation>
+  <cs:variation>
+    <a:lumMod val="50000"/>
+    <a:lumOff val="50000"/>
+  </cs:variation>
+</cs:colorStyle>
+</file>
+
+<file path=word/charts/style1.xml><?xml version="1.0" encoding="utf-8"?>
+<cs:chartStyle xmlns:cs="http://schemas.microsoft.com/office/drawing/2012/chartStyle" xmlns:a="http://schemas.openxmlformats.org/drawingml/2006/main" id="227">
+  <cs:axisTitle>
+    <cs:lnRef idx="0"/>
+    <cs:fillRef idx="0"/>
+    <cs:effectRef idx="0"/>
+    <cs:fontRef idx="minor">
+      <a:schemeClr val="tx1">
+        <a:lumMod val="65000"/>
+        <a:lumOff val="35000"/>
+      </a:schemeClr>
+    </cs:fontRef>
+    <cs:defRPr sz="1000" kern="1200"/>
+  </cs:axisTitle>
+  <cs:categoryAxis>
+    <cs:lnRef idx="0"/>
+    <cs:fillRef idx="0"/>
+    <cs:effectRef idx="0"/>
+    <cs:fontRef idx="minor">
+      <a:schemeClr val="tx1">
+        <a:lumMod val="65000"/>
+        <a:lumOff val="35000"/>
+      </a:schemeClr>
+    </cs:fontRef>
+    <cs:spPr>
+      <a:ln w="9525" cap="flat" cmpd="sng" algn="ctr">
+        <a:solidFill>
+          <a:schemeClr val="tx1">
+            <a:lumMod val="15000"/>
+            <a:lumOff val="85000"/>
+          </a:schemeClr>
+        </a:solidFill>
+        <a:round/>
+      </a:ln>
+    </cs:spPr>
+    <cs:defRPr sz="900" kern="1200"/>
+  </cs:categoryAxis>
+  <cs:chartArea mods="allowNoFillOverride allowNoLineOverride">
+    <cs:lnRef idx="0"/>
+    <cs:fillRef idx="0"/>
+    <cs:effectRef idx="0"/>
+    <cs:fontRef idx="minor">
+      <a:schemeClr val="tx1"/>
+    </cs:fontRef>
+    <cs:spPr>
+      <a:solidFill>
+        <a:schemeClr val="bg1"/>
+      </a:solidFill>
+      <a:ln w="9525" cap="flat" cmpd="sng" algn="ctr">
+        <a:solidFill>
+          <a:schemeClr val="tx1">
+            <a:lumMod val="15000"/>
+            <a:lumOff val="85000"/>
+          </a:schemeClr>
+        </a:solidFill>
+        <a:round/>
+      </a:ln>
+    </cs:spPr>
+    <cs:defRPr sz="1000" kern="1200"/>
+  </cs:chartArea>
+  <cs:dataLabel>
+    <cs:lnRef idx="0"/>
+    <cs:fillRef idx="0"/>
+    <cs:effectRef idx="0"/>
+    <cs:fontRef idx="minor">
+      <a:schemeClr val="tx1">
+        <a:lumMod val="75000"/>
+        <a:lumOff val="25000"/>
+      </a:schemeClr>
+    </cs:fontRef>
+    <cs:defRPr sz="900" kern="1200"/>
+  </cs:dataLabel>
+  <cs:dataLabelCallout>
+    <cs:lnRef idx="0"/>
+    <cs:fillRef idx="0"/>
+    <cs:effectRef idx="0"/>
+    <cs:fontRef idx="minor">
+      <a:schemeClr val="dk1">
+        <a:lumMod val="65000"/>
+        <a:lumOff val="35000"/>
+      </a:schemeClr>
+    </cs:fontRef>
+    <cs:spPr>
+      <a:solidFill>
+        <a:schemeClr val="lt1"/>
+      </a:solidFill>
+      <a:ln>
+        <a:solidFill>
+          <a:schemeClr val="dk1">
+            <a:lumMod val="25000"/>
+            <a:lumOff val="75000"/>
+          </a:schemeClr>
+        </a:solidFill>
+      </a:ln>
+    </cs:spPr>
+    <cs:defRPr sz="900" kern="1200"/>
+    <cs:bodyPr rot="0" spcFirstLastPara="1" vertOverflow="clip" horzOverflow="clip" vert="horz" wrap="square" lIns="36576" tIns="18288" rIns="36576" bIns="18288" anchor="ctr" anchorCtr="1">
+      <a:spAutoFit/>
+    </cs:bodyPr>
+  </cs:dataLabelCallout>
+  <cs:dataPoint>
+    <cs:lnRef idx="0"/>
+    <cs:fillRef idx="1">
+      <cs:styleClr val="auto"/>
+    </cs:fillRef>
+    <cs:effectRef idx="0"/>
+    <cs:fontRef idx="minor">
+      <a:schemeClr val="tx1"/>
+    </cs:fontRef>
+    <cs:spPr>
+      <a:solidFill>
+        <a:schemeClr val="phClr"/>
+      </a:solidFill>
+    </cs:spPr>
+  </cs:dataPoint>
+  <cs:dataPoint3D>
+    <cs:lnRef idx="0"/>
+    <cs:fillRef idx="1">
+      <cs:styleClr val="auto"/>
+    </cs:fillRef>
+    <cs:effectRef idx="0"/>
+    <cs:fontRef idx="minor">
+      <a:schemeClr val="tx1"/>
+    </cs:fontRef>
+    <cs:spPr>
+      <a:solidFill>
+        <a:schemeClr val="phClr"/>
+      </a:solidFill>
+    </cs:spPr>
+  </cs:dataPoint3D>
+  <cs:dataPointLine>
+    <cs:lnRef idx="0">
+      <cs:styleClr val="auto"/>
+    </cs:lnRef>
+    <cs:fillRef idx="1"/>
+    <cs:effectRef idx="0"/>
+    <cs:fontRef idx="minor">
+      <a:schemeClr val="tx1"/>
+    </cs:fontRef>
+    <cs:spPr>
+      <a:ln w="28575" cap="rnd">
+        <a:solidFill>
+          <a:schemeClr val="phClr"/>
+        </a:solidFill>
+        <a:round/>
+      </a:ln>
+    </cs:spPr>
+  </cs:dataPointLine>
+  <cs:dataPointMarker>
+    <cs:lnRef idx="0">
+      <cs:styleClr val="auto"/>
+    </cs:lnRef>
+    <cs:fillRef idx="1">
+      <cs:styleClr val="auto"/>
+    </cs:fillRef>
+    <cs:effectRef idx="0"/>
+    <cs:fontRef idx="minor">
+      <a:schemeClr val="tx1"/>
+    </cs:fontRef>
+    <cs:spPr>
+      <a:solidFill>
+        <a:schemeClr val="phClr"/>
+      </a:solidFill>
+      <a:ln w="9525">
+        <a:solidFill>
+          <a:schemeClr val="phClr"/>
+        </a:solidFill>
+      </a:ln>
+    </cs:spPr>
+  </cs:dataPointMarker>
+  <cs:dataPointMarkerLayout symbol="circle" size="5"/>
+  <cs:dataPointWireframe>
+    <cs:lnRef idx="0">
+      <cs:styleClr val="auto"/>
+    </cs:lnRef>
+    <cs:fillRef idx="1"/>
+    <cs:effectRef idx="0"/>
+    <cs:fontRef idx="minor">
+      <a:schemeClr val="tx1"/>
+    </cs:fontRef>
+    <cs:spPr>
+      <a:ln w="9525" cap="rnd">
+        <a:solidFill>
+          <a:schemeClr val="phClr"/>
+        </a:solidFill>
+        <a:round/>
+      </a:ln>
+    </cs:spPr>
+  </cs:dataPointWireframe>
+  <cs:dataTable>
+    <cs:lnRef idx="0"/>
+    <cs:fillRef idx="0"/>
+    <cs:effectRef idx="0"/>
+    <cs:fontRef idx="minor">
+      <a:schemeClr val="tx1">
+        <a:lumMod val="65000"/>
+        <a:lumOff val="35000"/>
+      </a:schemeClr>
+    </cs:fontRef>
+    <cs:spPr>
+      <a:noFill/>
+      <a:ln w="9525" cap="flat" cmpd="sng" algn="ctr">
+        <a:solidFill>
+          <a:schemeClr val="tx1">
+            <a:lumMod val="15000"/>
+            <a:lumOff val="85000"/>
+          </a:schemeClr>
+        </a:solidFill>
+        <a:round/>
+      </a:ln>
+    </cs:spPr>
+    <cs:defRPr sz="900" kern="1200"/>
+  </cs:dataTable>
+  <cs:downBar>
+    <cs:lnRef idx="0"/>
+    <cs:fillRef idx="0"/>
+    <cs:effectRef idx="0"/>
+    <cs:fontRef idx="minor">
+      <a:schemeClr val="dk1"/>
+    </cs:fontRef>
+    <cs:spPr>
+      <a:solidFill>
+        <a:schemeClr val="dk1">
+          <a:lumMod val="65000"/>
+          <a:lumOff val="35000"/>
+        </a:schemeClr>
+      </a:solidFill>
+      <a:ln w="9525">
+        <a:solidFill>
+          <a:schemeClr val="tx1">
+            <a:lumMod val="65000"/>
+            <a:lumOff val="35000"/>
+          </a:schemeClr>
+        </a:solidFill>
+      </a:ln>
+    </cs:spPr>
+  </cs:downBar>
+  <cs:dropLine>
+    <cs:lnRef idx="0"/>
+    <cs:fillRef idx="0"/>
+    <cs:effectRef idx="0"/>
+    <cs:fontRef idx="minor">
+      <a:schemeClr val="tx1"/>
+    </cs:fontRef>
+    <cs:spPr>
+      <a:ln w="9525" cap="flat" cmpd="sng" algn="ctr">
+        <a:solidFill>
+          <a:schemeClr val="tx1">
+            <a:lumMod val="35000"/>
+            <a:lumOff val="65000"/>
+          </a:schemeClr>
+        </a:solidFill>
+        <a:round/>
+      </a:ln>
+    </cs:spPr>
+  </cs:dropLine>
+  <cs:errorBar>
+    <cs:lnRef idx="0"/>
+    <cs:fillRef idx="0"/>
+    <cs:effectRef idx="0"/>
+    <cs:fontRef idx="minor">
+      <a:schemeClr val="tx1"/>
+    </cs:fontRef>
+    <cs:spPr>
+      <a:ln w="9525" cap="flat" cmpd="sng" algn="ctr">
+        <a:solidFill>
+          <a:schemeClr val="tx1">
+            <a:lumMod val="65000"/>
+            <a:lumOff val="35000"/>
+          </a:schemeClr>
+        </a:solidFill>
+        <a:round/>
+      </a:ln>
+    </cs:spPr>
+  </cs:errorBar>
+  <cs:floor>
+    <cs:lnRef idx="0"/>
+    <cs:fillRef idx="0"/>
+    <cs:effectRef idx="0"/>
+    <cs:fontRef idx="minor">
+      <a:schemeClr val="tx1"/>
+    </cs:fontRef>
+    <cs:spPr>
+      <a:noFill/>
+      <a:ln>
+        <a:noFill/>
+      </a:ln>
+    </cs:spPr>
+  </cs:floor>
+  <cs:gridlineMajor>
+    <cs:lnRef idx="0"/>
+    <cs:fillRef idx="0"/>
+    <cs:effectRef idx="0"/>
+    <cs:fontRef idx="minor">
+      <a:schemeClr val="tx1"/>
+    </cs:fontRef>
+    <cs:spPr>
+      <a:ln w="9525" cap="flat" cmpd="sng" algn="ctr">
+        <a:solidFill>
+          <a:schemeClr val="tx1">
+            <a:lumMod val="15000"/>
+            <a:lumOff val="85000"/>
+          </a:schemeClr>
+        </a:solidFill>
+        <a:round/>
+      </a:ln>
+    </cs:spPr>
+  </cs:gridlineMajor>
+  <cs:gridlineMinor>
+    <cs:lnRef idx="0"/>
+    <cs:fillRef idx="0"/>
+    <cs:effectRef idx="0"/>
+    <cs:fontRef idx="minor">
+      <a:schemeClr val="tx1"/>
+    </cs:fontRef>
+    <cs:spPr>
+      <a:ln w="9525" cap="flat" cmpd="sng" algn="ctr">
+        <a:solidFill>
+          <a:schemeClr val="tx1">
+            <a:lumMod val="5000"/>
+            <a:lumOff val="95000"/>
+          </a:schemeClr>
+        </a:solidFill>
+        <a:round/>
+      </a:ln>
+    </cs:spPr>
+  </cs:gridlineMinor>
+  <cs:hiLoLine>
+    <cs:lnRef idx="0"/>
+    <cs:fillRef idx="0"/>
+    <cs:effectRef idx="0"/>
+    <cs:fontRef idx="minor">
+      <a:schemeClr val="tx1"/>
+    </cs:fontRef>
+    <cs:spPr>
+      <a:ln w="9525" cap="flat" cmpd="sng" algn="ctr">
+        <a:solidFill>
+          <a:schemeClr val="tx1">
+            <a:lumMod val="75000"/>
+            <a:lumOff val="25000"/>
+          </a:schemeClr>
+        </a:solidFill>
+        <a:round/>
+      </a:ln>
+    </cs:spPr>
+  </cs:hiLoLine>
+  <cs:leaderLine>
+    <cs:lnRef idx="0"/>
+    <cs:fillRef idx="0"/>
+    <cs:effectRef idx="0"/>
+    <cs:fontRef idx="minor">
+      <a:schemeClr val="tx1"/>
+    </cs:fontRef>
+    <cs:spPr>
+      <a:ln w="9525" cap="flat" cmpd="sng" algn="ctr">
+        <a:solidFill>
+          <a:schemeClr val="tx1">
+            <a:lumMod val="35000"/>
+            <a:lumOff val="65000"/>
+          </a:schemeClr>
+        </a:solidFill>
+        <a:round/>
+      </a:ln>
+    </cs:spPr>
+  </cs:leaderLine>
+  <cs:legend>
+    <cs:lnRef idx="0"/>
+    <cs:fillRef idx="0"/>
+    <cs:effectRef idx="0"/>
+    <cs:fontRef idx="minor">
+      <a:schemeClr val="tx1">
+        <a:lumMod val="65000"/>
+        <a:lumOff val="35000"/>
+      </a:schemeClr>
+    </cs:fontRef>
+    <cs:defRPr sz="900" kern="1200"/>
+  </cs:legend>
+  <cs:plotArea mods="allowNoFillOverride allowNoLineOverride">
+    <cs:lnRef idx="0"/>
+    <cs:fillRef idx="0"/>
+    <cs:effectRef idx="0"/>
+    <cs:fontRef idx="minor">
+      <a:schemeClr val="tx1"/>
+    </cs:fontRef>
+  </cs:plotArea>
+  <cs:plotArea3D mods="allowNoFillOverride allowNoLineOverride">
+    <cs:lnRef idx="0"/>
+    <cs:fillRef idx="0"/>
+    <cs:effectRef idx="0"/>
+    <cs:fontRef idx="minor">
+      <a:schemeClr val="tx1"/>
+    </cs:fontRef>
+  </cs:plotArea3D>
+  <cs:seriesAxis>
+    <cs:lnRef idx="0"/>
+    <cs:fillRef idx="0"/>
+    <cs:effectRef idx="0"/>
+    <cs:fontRef idx="minor">
+      <a:schemeClr val="tx1">
+        <a:lumMod val="65000"/>
+        <a:lumOff val="35000"/>
+      </a:schemeClr>
+    </cs:fontRef>
+    <cs:defRPr sz="900" kern="1200"/>
+  </cs:seriesAxis>
+  <cs:seriesLine>
+    <cs:lnRef idx="0"/>
+    <cs:fillRef idx="0"/>
+    <cs:effectRef idx="0"/>
+    <cs:fontRef idx="minor">
+      <a:schemeClr val="tx1"/>
+    </cs:fontRef>
+    <cs:spPr>
+      <a:ln w="9525" cap="flat" cmpd="sng" algn="ctr">
+        <a:solidFill>
+          <a:schemeClr val="tx1">
+            <a:lumMod val="35000"/>
+            <a:lumOff val="65000"/>
+          </a:schemeClr>
+        </a:solidFill>
+        <a:round/>
+      </a:ln>
+    </cs:spPr>
+  </cs:seriesLine>
+  <cs:title>
+    <cs:lnRef idx="0"/>
+    <cs:fillRef idx="0"/>
+    <cs:effectRef idx="0"/>
+    <cs:fontRef idx="minor">
+      <a:schemeClr val="tx1">
+        <a:lumMod val="65000"/>
+        <a:lumOff val="35000"/>
+      </a:schemeClr>
+    </cs:fontRef>
+    <cs:defRPr sz="1400" b="0" kern="1200" spc="0" baseline="0"/>
+  </cs:title>
+  <cs:trendline>
+    <cs:lnRef idx="0">
+      <cs:styleClr val="auto"/>
+    </cs:lnRef>
+    <cs:fillRef idx="0"/>
+    <cs:effectRef idx="0"/>
+    <cs:fontRef idx="minor">
+      <a:schemeClr val="tx1"/>
+    </cs:fontRef>
+    <cs:spPr>
+      <a:ln w="19050" cap="rnd">
+        <a:solidFill>
+          <a:schemeClr val="phClr"/>
+        </a:solidFill>
+        <a:prstDash val="sysDot"/>
+      </a:ln>
+    </cs:spPr>
+  </cs:trendline>
+  <cs:trendlineLabel>
+    <cs:lnRef idx="0"/>
+    <cs:fillRef idx="0"/>
+    <cs:effectRef idx="0"/>
+    <cs:fontRef idx="minor">
+      <a:schemeClr val="tx1">
+        <a:lumMod val="65000"/>
+        <a:lumOff val="35000"/>
+      </a:schemeClr>
+    </cs:fontRef>
+    <cs:defRPr sz="900" kern="1200"/>
+  </cs:trendlineLabel>
+  <cs:upBar>
+    <cs:lnRef idx="0"/>
+    <cs:fillRef idx="0"/>
+    <cs:effectRef idx="0"/>
+    <cs:fontRef idx="minor">
+      <a:schemeClr val="dk1"/>
+    </cs:fontRef>
+    <cs:spPr>
+      <a:solidFill>
+        <a:schemeClr val="lt1"/>
+      </a:solidFill>
+      <a:ln w="9525">
+        <a:solidFill>
+          <a:schemeClr val="tx1">
+            <a:lumMod val="15000"/>
+            <a:lumOff val="85000"/>
+          </a:schemeClr>
+        </a:solidFill>
+      </a:ln>
+    </cs:spPr>
+  </cs:upBar>
+  <cs:valueAxis>
+    <cs:lnRef idx="0"/>
+    <cs:fillRef idx="0"/>
+    <cs:effectRef idx="0"/>
+    <cs:fontRef idx="minor">
+      <a:schemeClr val="tx1">
+        <a:lumMod val="65000"/>
+        <a:lumOff val="35000"/>
+      </a:schemeClr>
+    </cs:fontRef>
+    <cs:defRPr sz="900" kern="1200"/>
+  </cs:valueAxis>
+  <cs:wall>
+    <cs:lnRef idx="0"/>
+    <cs:fillRef idx="0"/>
+    <cs:effectRef idx="0"/>
+    <cs:fontRef idx="minor">
+      <a:schemeClr val="tx1"/>
+    </cs:fontRef>
+    <cs:spPr>
+      <a:noFill/>
+      <a:ln>
+        <a:noFill/>
+      </a:ln>
+    </cs:spPr>
+  </cs:wall>
+</cs:chartStyle>
+</file>
+
+<file path=word/charts/style2.xml><?xml version="1.0" encoding="utf-8"?>
+<cs:chartStyle xmlns:cs="http://schemas.microsoft.com/office/drawing/2012/chartStyle" xmlns:a="http://schemas.openxmlformats.org/drawingml/2006/main" id="227">
+  <cs:axisTitle>
+    <cs:lnRef idx="0"/>
+    <cs:fillRef idx="0"/>
+    <cs:effectRef idx="0"/>
+    <cs:fontRef idx="minor">
+      <a:schemeClr val="tx1">
+        <a:lumMod val="65000"/>
+        <a:lumOff val="35000"/>
+      </a:schemeClr>
+    </cs:fontRef>
+    <cs:defRPr sz="1000" kern="1200"/>
+  </cs:axisTitle>
+  <cs:categoryAxis>
+    <cs:lnRef idx="0"/>
+    <cs:fillRef idx="0"/>
+    <cs:effectRef idx="0"/>
+    <cs:fontRef idx="minor">
+      <a:schemeClr val="tx1">
+        <a:lumMod val="65000"/>
+        <a:lumOff val="35000"/>
+      </a:schemeClr>
+    </cs:fontRef>
+    <cs:spPr>
+      <a:ln w="9525" cap="flat" cmpd="sng" algn="ctr">
+        <a:solidFill>
+          <a:schemeClr val="tx1">
+            <a:lumMod val="15000"/>
+            <a:lumOff val="85000"/>
+          </a:schemeClr>
+        </a:solidFill>
+        <a:round/>
+      </a:ln>
+    </cs:spPr>
+    <cs:defRPr sz="900" kern="1200"/>
+  </cs:categoryAxis>
+  <cs:chartArea mods="allowNoFillOverride allowNoLineOverride">
+    <cs:lnRef idx="0"/>
+    <cs:fillRef idx="0"/>
+    <cs:effectRef idx="0"/>
+    <cs:fontRef idx="minor">
+      <a:schemeClr val="tx1"/>
+    </cs:fontRef>
+    <cs:spPr>
+      <a:solidFill>
+        <a:schemeClr val="bg1"/>
+      </a:solidFill>
+      <a:ln w="9525" cap="flat" cmpd="sng" algn="ctr">
+        <a:solidFill>
+          <a:schemeClr val="tx1">
+            <a:lumMod val="15000"/>
+            <a:lumOff val="85000"/>
+          </a:schemeClr>
+        </a:solidFill>
+        <a:round/>
+      </a:ln>
+    </cs:spPr>
+    <cs:defRPr sz="1000" kern="1200"/>
+  </cs:chartArea>
+  <cs:dataLabel>
+    <cs:lnRef idx="0"/>
+    <cs:fillRef idx="0"/>
+    <cs:effectRef idx="0"/>
+    <cs:fontRef idx="minor">
+      <a:schemeClr val="tx1">
+        <a:lumMod val="75000"/>
+        <a:lumOff val="25000"/>
+      </a:schemeClr>
+    </cs:fontRef>
+    <cs:defRPr sz="900" kern="1200"/>
+  </cs:dataLabel>
+  <cs:dataLabelCallout>
+    <cs:lnRef idx="0"/>
+    <cs:fillRef idx="0"/>
+    <cs:effectRef idx="0"/>
+    <cs:fontRef idx="minor">
+      <a:schemeClr val="dk1">
+        <a:lumMod val="65000"/>
+        <a:lumOff val="35000"/>
+      </a:schemeClr>
+    </cs:fontRef>
+    <cs:spPr>
+      <a:solidFill>
+        <a:schemeClr val="lt1"/>
+      </a:solidFill>
+      <a:ln>
+        <a:solidFill>
+          <a:schemeClr val="dk1">
+            <a:lumMod val="25000"/>
+            <a:lumOff val="75000"/>
+          </a:schemeClr>
+        </a:solidFill>
+      </a:ln>
+    </cs:spPr>
+    <cs:defRPr sz="900" kern="1200"/>
+    <cs:bodyPr rot="0" spcFirstLastPara="1" vertOverflow="clip" horzOverflow="clip" vert="horz" wrap="square" lIns="36576" tIns="18288" rIns="36576" bIns="18288" anchor="ctr" anchorCtr="1">
+      <a:spAutoFit/>
+    </cs:bodyPr>
+  </cs:dataLabelCallout>
+  <cs:dataPoint>
+    <cs:lnRef idx="0"/>
+    <cs:fillRef idx="1">
+      <cs:styleClr val="auto"/>
+    </cs:fillRef>
+    <cs:effectRef idx="0"/>
+    <cs:fontRef idx="minor">
+      <a:schemeClr val="tx1"/>
+    </cs:fontRef>
+    <cs:spPr>
+      <a:solidFill>
+        <a:schemeClr val="phClr"/>
+      </a:solidFill>
+    </cs:spPr>
+  </cs:dataPoint>
+  <cs:dataPoint3D>
+    <cs:lnRef idx="0"/>
+    <cs:fillRef idx="1">
+      <cs:styleClr val="auto"/>
+    </cs:fillRef>
+    <cs:effectRef idx="0"/>
+    <cs:fontRef idx="minor">
+      <a:schemeClr val="tx1"/>
+    </cs:fontRef>
+    <cs:spPr>
+      <a:solidFill>
+        <a:schemeClr val="phClr"/>
+      </a:solidFill>
+    </cs:spPr>
+  </cs:dataPoint3D>
+  <cs:dataPointLine>
+    <cs:lnRef idx="0">
+      <cs:styleClr val="auto"/>
+    </cs:lnRef>
+    <cs:fillRef idx="1"/>
+    <cs:effectRef idx="0"/>
+    <cs:fontRef idx="minor">
+      <a:schemeClr val="tx1"/>
+    </cs:fontRef>
+    <cs:spPr>
+      <a:ln w="28575" cap="rnd">
+        <a:solidFill>
+          <a:schemeClr val="phClr"/>
+        </a:solidFill>
+        <a:round/>
+      </a:ln>
+    </cs:spPr>
+  </cs:dataPointLine>
+  <cs:dataPointMarker>
+    <cs:lnRef idx="0">
+      <cs:styleClr val="auto"/>
+    </cs:lnRef>
+    <cs:fillRef idx="1">
+      <cs:styleClr val="auto"/>
+    </cs:fillRef>
+    <cs:effectRef idx="0"/>
+    <cs:fontRef idx="minor">
+      <a:schemeClr val="tx1"/>
+    </cs:fontRef>
+    <cs:spPr>
+      <a:solidFill>
+        <a:schemeClr val="phClr"/>
+      </a:solidFill>
+      <a:ln w="9525">
+        <a:solidFill>
+          <a:schemeClr val="phClr"/>
+        </a:solidFill>
+      </a:ln>
+    </cs:spPr>
+  </cs:dataPointMarker>
+  <cs:dataPointMarkerLayout symbol="circle" size="5"/>
+  <cs:dataPointWireframe>
+    <cs:lnRef idx="0">
+      <cs:styleClr val="auto"/>
+    </cs:lnRef>
+    <cs:fillRef idx="1"/>
+    <cs:effectRef idx="0"/>
+    <cs:fontRef idx="minor">
+      <a:schemeClr val="tx1"/>
+    </cs:fontRef>
+    <cs:spPr>
+      <a:ln w="9525" cap="rnd">
+        <a:solidFill>
+          <a:schemeClr val="phClr"/>
+        </a:solidFill>
+        <a:round/>
+      </a:ln>
+    </cs:spPr>
+  </cs:dataPointWireframe>
+  <cs:dataTable>
+    <cs:lnRef idx="0"/>
+    <cs:fillRef idx="0"/>
+    <cs:effectRef idx="0"/>
+    <cs:fontRef idx="minor">
+      <a:schemeClr val="tx1">
+        <a:lumMod val="65000"/>
+        <a:lumOff val="35000"/>
+      </a:schemeClr>
+    </cs:fontRef>
+    <cs:spPr>
+      <a:noFill/>
+      <a:ln w="9525" cap="flat" cmpd="sng" algn="ctr">
+        <a:solidFill>
+          <a:schemeClr val="tx1">
+            <a:lumMod val="15000"/>
+            <a:lumOff val="85000"/>
+          </a:schemeClr>
+        </a:solidFill>
+        <a:round/>
+      </a:ln>
+    </cs:spPr>
+    <cs:defRPr sz="900" kern="1200"/>
+  </cs:dataTable>
+  <cs:downBar>
+    <cs:lnRef idx="0"/>
+    <cs:fillRef idx="0"/>
+    <cs:effectRef idx="0"/>
+    <cs:fontRef idx="minor">
+      <a:schemeClr val="dk1"/>
+    </cs:fontRef>
+    <cs:spPr>
+      <a:solidFill>
+        <a:schemeClr val="dk1">
+          <a:lumMod val="65000"/>
+          <a:lumOff val="35000"/>
+        </a:schemeClr>
+      </a:solidFill>
+      <a:ln w="9525">
+        <a:solidFill>
+          <a:schemeClr val="tx1">
+            <a:lumMod val="65000"/>
+            <a:lumOff val="35000"/>
+          </a:schemeClr>
+        </a:solidFill>
+      </a:ln>
+    </cs:spPr>
+  </cs:downBar>
+  <cs:dropLine>
+    <cs:lnRef idx="0"/>
+    <cs:fillRef idx="0"/>
+    <cs:effectRef idx="0"/>
+    <cs:fontRef idx="minor">
+      <a:schemeClr val="tx1"/>
+    </cs:fontRef>
+    <cs:spPr>
+      <a:ln w="9525" cap="flat" cmpd="sng" algn="ctr">
+        <a:solidFill>
+          <a:schemeClr val="tx1">
+            <a:lumMod val="35000"/>
+            <a:lumOff val="65000"/>
+          </a:schemeClr>
+        </a:solidFill>
+        <a:round/>
+      </a:ln>
+    </cs:spPr>
+  </cs:dropLine>
+  <cs:errorBar>
+    <cs:lnRef idx="0"/>
+    <cs:fillRef idx="0"/>
+    <cs:effectRef idx="0"/>
+    <cs:fontRef idx="minor">
+      <a:schemeClr val="tx1"/>
+    </cs:fontRef>
+    <cs:spPr>
+      <a:ln w="9525" cap="flat" cmpd="sng" algn="ctr">
+        <a:solidFill>
+          <a:schemeClr val="tx1">
+            <a:lumMod val="65000"/>
+            <a:lumOff val="35000"/>
+          </a:schemeClr>
+        </a:solidFill>
+        <a:round/>
+      </a:ln>
+    </cs:spPr>
+  </cs:errorBar>
+  <cs:floor>
+    <cs:lnRef idx="0"/>
+    <cs:fillRef idx="0"/>
+    <cs:effectRef idx="0"/>
+    <cs:fontRef idx="minor">
+      <a:schemeClr val="tx1"/>
+    </cs:fontRef>
+    <cs:spPr>
+      <a:noFill/>
+      <a:ln>
+        <a:noFill/>
+      </a:ln>
+    </cs:spPr>
+  </cs:floor>
+  <cs:gridlineMajor>
+    <cs:lnRef idx="0"/>
+    <cs:fillRef idx="0"/>
+    <cs:effectRef idx="0"/>
+    <cs:fontRef idx="minor">
+      <a:schemeClr val="tx1"/>
+    </cs:fontRef>
+    <cs:spPr>
+      <a:ln w="9525" cap="flat" cmpd="sng" algn="ctr">
+        <a:solidFill>
+          <a:schemeClr val="tx1">
+            <a:lumMod val="15000"/>
+            <a:lumOff val="85000"/>
+          </a:schemeClr>
+        </a:solidFill>
+        <a:round/>
+      </a:ln>
+    </cs:spPr>
+  </cs:gridlineMajor>
+  <cs:gridlineMinor>
+    <cs:lnRef idx="0"/>
+    <cs:fillRef idx="0"/>
+    <cs:effectRef idx="0"/>
+    <cs:fontRef idx="minor">
+      <a:schemeClr val="tx1"/>
+    </cs:fontRef>
+    <cs:spPr>
+      <a:ln w="9525" cap="flat" cmpd="sng" algn="ctr">
+        <a:solidFill>
+          <a:schemeClr val="tx1">
+            <a:lumMod val="5000"/>
+            <a:lumOff val="95000"/>
+          </a:schemeClr>
+        </a:solidFill>
+        <a:round/>
+      </a:ln>
+    </cs:spPr>
+  </cs:gridlineMinor>
+  <cs:hiLoLine>
+    <cs:lnRef idx="0"/>
+    <cs:fillRef idx="0"/>
+    <cs:effectRef idx="0"/>
+    <cs:fontRef idx="minor">
+      <a:schemeClr val="tx1"/>
+    </cs:fontRef>
+    <cs:spPr>
+      <a:ln w="9525" cap="flat" cmpd="sng" algn="ctr">
+        <a:solidFill>
+          <a:schemeClr val="tx1">
+            <a:lumMod val="75000"/>
+            <a:lumOff val="25000"/>
+          </a:schemeClr>
+        </a:solidFill>
+        <a:round/>
+      </a:ln>
+    </cs:spPr>
+  </cs:hiLoLine>
+  <cs:leaderLine>
+    <cs:lnRef idx="0"/>
+    <cs:fillRef idx="0"/>
+    <cs:effectRef idx="0"/>
+    <cs:fontRef idx="minor">
+      <a:schemeClr val="tx1"/>
+    </cs:fontRef>
+    <cs:spPr>
+      <a:ln w="9525" cap="flat" cmpd="sng" algn="ctr">
+        <a:solidFill>
+          <a:schemeClr val="tx1">
+            <a:lumMod val="35000"/>
+            <a:lumOff val="65000"/>
+          </a:schemeClr>
+        </a:solidFill>
+        <a:round/>
+      </a:ln>
+    </cs:spPr>
+  </cs:leaderLine>
+  <cs:legend>
+    <cs:lnRef idx="0"/>
+    <cs:fillRef idx="0"/>
+    <cs:effectRef idx="0"/>
+    <cs:fontRef idx="minor">
+      <a:schemeClr val="tx1">
+        <a:lumMod val="65000"/>
+        <a:lumOff val="35000"/>
+      </a:schemeClr>
+    </cs:fontRef>
+    <cs:defRPr sz="900" kern="1200"/>
+  </cs:legend>
+  <cs:plotArea mods="allowNoFillOverride allowNoLineOverride">
+    <cs:lnRef idx="0"/>
+    <cs:fillRef idx="0"/>
+    <cs:effectRef idx="0"/>
+    <cs:fontRef idx="minor">
+      <a:schemeClr val="tx1"/>
+    </cs:fontRef>
+  </cs:plotArea>
+  <cs:plotArea3D mods="allowNoFillOverride allowNoLineOverride">
+    <cs:lnRef idx="0"/>
+    <cs:fillRef idx="0"/>
+    <cs:effectRef idx="0"/>
+    <cs:fontRef idx="minor">
+      <a:schemeClr val="tx1"/>
+    </cs:fontRef>
+  </cs:plotArea3D>
+  <cs:seriesAxis>
+    <cs:lnRef idx="0"/>
+    <cs:fillRef idx="0"/>
+    <cs:effectRef idx="0"/>
+    <cs:fontRef idx="minor">
+      <a:schemeClr val="tx1">
+        <a:lumMod val="65000"/>
+        <a:lumOff val="35000"/>
+      </a:schemeClr>
+    </cs:fontRef>
+    <cs:defRPr sz="900" kern="1200"/>
+  </cs:seriesAxis>
+  <cs:seriesLine>
+    <cs:lnRef idx="0"/>
+    <cs:fillRef idx="0"/>
+    <cs:effectRef idx="0"/>
+    <cs:fontRef idx="minor">
+      <a:schemeClr val="tx1"/>
+    </cs:fontRef>
+    <cs:spPr>
+      <a:ln w="9525" cap="flat" cmpd="sng" algn="ctr">
+        <a:solidFill>
+          <a:schemeClr val="tx1">
+            <a:lumMod val="35000"/>
+            <a:lumOff val="65000"/>
+          </a:schemeClr>
+        </a:solidFill>
+        <a:round/>
+      </a:ln>
+    </cs:spPr>
+  </cs:seriesLine>
+  <cs:title>
+    <cs:lnRef idx="0"/>
+    <cs:fillRef idx="0"/>
+    <cs:effectRef idx="0"/>
+    <cs:fontRef idx="minor">
+      <a:schemeClr val="tx1">
+        <a:lumMod val="65000"/>
+        <a:lumOff val="35000"/>
+      </a:schemeClr>
+    </cs:fontRef>
+    <cs:defRPr sz="1400" b="0" kern="1200" spc="0" baseline="0"/>
+  </cs:title>
+  <cs:trendline>
+    <cs:lnRef idx="0">
+      <cs:styleClr val="auto"/>
+    </cs:lnRef>
+    <cs:fillRef idx="0"/>
+    <cs:effectRef idx="0"/>
+    <cs:fontRef idx="minor">
+      <a:schemeClr val="tx1"/>
+    </cs:fontRef>
+    <cs:spPr>
+      <a:ln w="19050" cap="rnd">
+        <a:solidFill>
+          <a:schemeClr val="phClr"/>
+        </a:solidFill>
+        <a:prstDash val="sysDot"/>
+      </a:ln>
+    </cs:spPr>
+  </cs:trendline>
+  <cs:trendlineLabel>
+    <cs:lnRef idx="0"/>
+    <cs:fillRef idx="0"/>
+    <cs:effectRef idx="0"/>
+    <cs:fontRef idx="minor">
+      <a:schemeClr val="tx1">
+        <a:lumMod val="65000"/>
+        <a:lumOff val="35000"/>
+      </a:schemeClr>
+    </cs:fontRef>
+    <cs:defRPr sz="900" kern="1200"/>
+  </cs:trendlineLabel>
+  <cs:upBar>
+    <cs:lnRef idx="0"/>
+    <cs:fillRef idx="0"/>
+    <cs:effectRef idx="0"/>
+    <cs:fontRef idx="minor">
+      <a:schemeClr val="dk1"/>
+    </cs:fontRef>
+    <cs:spPr>
+      <a:solidFill>
+        <a:schemeClr val="lt1"/>
+      </a:solidFill>
+      <a:ln w="9525">
+        <a:solidFill>
+          <a:schemeClr val="tx1">
+            <a:lumMod val="15000"/>
+            <a:lumOff val="85000"/>
+          </a:schemeClr>
+        </a:solidFill>
+      </a:ln>
+    </cs:spPr>
+  </cs:upBar>
+  <cs:valueAxis>
+    <cs:lnRef idx="0"/>
+    <cs:fillRef idx="0"/>
+    <cs:effectRef idx="0"/>
+    <cs:fontRef idx="minor">
+      <a:schemeClr val="tx1">
+        <a:lumMod val="65000"/>
+        <a:lumOff val="35000"/>
+      </a:schemeClr>
+    </cs:fontRef>
+    <cs:defRPr sz="900" kern="1200"/>
+  </cs:valueAxis>
+  <cs:wall>
+    <cs:lnRef idx="0"/>
+    <cs:fillRef idx="0"/>
+    <cs:effectRef idx="0"/>
+    <cs:fontRef idx="minor">
+      <a:schemeClr val="tx1"/>
+    </cs:fontRef>
+    <cs:spPr>
+      <a:noFill/>
+      <a:ln>
+        <a:noFill/>
+      </a:ln>
+    </cs:spPr>
+  </cs:wall>
+</cs:chartStyle>
 </file>
 
 <file path=word/theme/theme1.xml><?xml version="1.0" encoding="utf-8"?>

</xml_diff>